<commit_message>
major changes and implementations
</commit_message>
<xml_diff>
--- a/Interim Report.docx
+++ b/Interim Report.docx
@@ -19,28 +19,57 @@
         <w:rPr>
           <w:lang w:val="en-US"/>
         </w:rPr>
-        <w:t xml:space="preserve">   ALTIN CIPI (M1309), VASILIS SKOURTIS (</w:t>
-      </w:r>
-      <w:r>
-        <w:rPr>
-          <w:lang w:val="en-US"/>
-        </w:rPr>
-        <w:t xml:space="preserve">M13   </w:t>
-      </w:r>
-      <w:r>
-        <w:rPr>
-          <w:lang w:val="en-US"/>
-        </w:rPr>
-        <w:t xml:space="preserve">), </w:t>
-      </w:r>
-      <w:r>
-        <w:rPr>
-          <w:lang w:val="en-US"/>
-        </w:rPr>
-        <w:t>EYAGGELOS</w:t>
-      </w:r>
-      <w:r>
-        <w:rPr>
+        <w:t xml:space="preserve">   </w:t>
+      </w:r>
+      <w:r>
+        <w:rPr>
+          <w:lang w:val="en-US"/>
+        </w:rPr>
+        <w:t>ALTIN CIPI (M1309), VASILIS SKOURTIS (M1341), EYAGGELOS KARAGEORGOS (M1364)</w:t>
+      </w:r>
+    </w:p>
+    <w:p>
+      <w:pPr>
+        <w:rPr>
+          <w:lang w:val="en-US"/>
+        </w:rPr>
+      </w:pPr>
+      <w:r>
+        <w:rPr>
+          <w:b/>
+          <w:lang w:val="en-US"/>
+        </w:rPr>
+        <w:t>Project title:</w:t>
+      </w:r>
+      <w:r>
+        <w:rPr>
+          <w:lang w:val="en-US"/>
+        </w:rPr>
+        <w:t xml:space="preserve"> E-voting android mobile application + system backend</w:t>
+      </w:r>
+      <w:r>
+        <w:rPr>
+          <w:lang w:val="en-US"/>
+        </w:rPr>
+        <w:t xml:space="preserve"> (VoteForIt)</w:t>
+      </w:r>
+    </w:p>
+    <w:p>
+      <w:pPr>
+        <w:rPr>
+          <w:lang w:val="en-US"/>
+        </w:rPr>
+      </w:pPr>
+      <w:r>
+        <w:rPr>
+          <w:b/>
+          <w:lang w:val="en-US"/>
+        </w:rPr>
+        <w:t>What we are doing to carry out the project:</w:t>
+      </w:r>
+      <w:r>
+        <w:rPr>
+          <w:b/>
           <w:lang w:val="en-US"/>
         </w:rPr>
         <w:t xml:space="preserve"> </w:t>
@@ -49,78 +78,19 @@
         <w:rPr>
           <w:lang w:val="en-US"/>
         </w:rPr>
-        <w:t xml:space="preserve">KARAGEORGOS </w:t>
-      </w:r>
-      <w:r>
-        <w:rPr>
-          <w:lang w:val="en-US"/>
-        </w:rPr>
-        <w:t>(</w:t>
-      </w:r>
-      <w:r>
-        <w:rPr>
-          <w:lang w:val="en-US"/>
-        </w:rPr>
-        <w:t xml:space="preserve">M13    </w:t>
-      </w:r>
-      <w:r>
-        <w:rPr>
-          <w:lang w:val="en-US"/>
-        </w:rPr>
-        <w:t>)</w:t>
-      </w:r>
-    </w:p>
-    <w:p>
-      <w:pPr>
-        <w:rPr>
-          <w:lang w:val="en-US"/>
-        </w:rPr>
-      </w:pPr>
-      <w:r>
-        <w:rPr>
-          <w:b/>
-          <w:lang w:val="en-US"/>
-        </w:rPr>
-        <w:t>Project title:</w:t>
-      </w:r>
-      <w:r>
-        <w:rPr>
-          <w:lang w:val="en-US"/>
-        </w:rPr>
-        <w:t xml:space="preserve"> E-voting android mobile application + system backend</w:t>
-      </w:r>
-      <w:r>
-        <w:rPr>
-          <w:lang w:val="en-US"/>
-        </w:rPr>
-        <w:t xml:space="preserve"> (VoteForIt)</w:t>
-      </w:r>
-    </w:p>
-    <w:p>
-      <w:pPr>
-        <w:rPr>
-          <w:lang w:val="en-US"/>
-        </w:rPr>
-      </w:pPr>
-      <w:r>
-        <w:rPr>
-          <w:b/>
-          <w:lang w:val="en-US"/>
-        </w:rPr>
-        <w:t>What we are doing to carry out the project:</w:t>
-      </w:r>
-      <w:r>
-        <w:rPr>
-          <w:b/>
-          <w:lang w:val="en-US"/>
-        </w:rPr>
-        <w:t xml:space="preserve"> </w:t>
-      </w:r>
-      <w:r>
-        <w:rPr>
-          <w:lang w:val="en-US"/>
-        </w:rPr>
-        <w:t>This class is very demanding in terms of effort and time spending due to its weekly paper reviews. We also have a very large workload from other courses, let alone the fact that all three members of the team have full time jobs. As a consequence we have fallen behind with our scheduling. We were to have finished the development of our two main applications (mobile app and backend) by the start of June but from what we calculate that is not possible now. Our new estimation is that we will finish development by 20</w:t>
+        <w:t>This class is very demanding in terms of effort and time spending due to its weekly paper reviews. We also have a very large workload from other courses, let alone the fact that all three members of the team have full time jobs. As a consequence we have f</w:t>
+      </w:r>
+      <w:r>
+        <w:rPr>
+          <w:lang w:val="en-US"/>
+        </w:rPr>
+        <w:t>allen behind with our schedule</w:t>
+      </w:r>
+      <w:r>
+        <w:rPr>
+          <w:lang w:val="en-US"/>
+        </w:rPr>
+        <w:t>. We were to have finished the development of our two main applications (mobile app and backend) by the start of June but from what we calculate that is not possible now. Our new estimation is that we will finish development by 20</w:t>
       </w:r>
       <w:r>
         <w:rPr>
@@ -139,15 +109,19 @@
         <w:rPr>
           <w:lang w:val="en-US"/>
         </w:rPr>
-        <w:t xml:space="preserve"> and the final presentation and demo. That is not enough time because in June we have our final exams, that is why you are asking for a deadline extension (Please!!). At this point we have made all the initial configuration and setting for our system and began its implementation. We have set up a list of tasks for every member to do and we are working on them. We have a skype meeting ever</w:t>
-      </w:r>
-      <w:bookmarkStart w:id="0" w:name="_GoBack"/>
-      <w:bookmarkEnd w:id="0"/>
-      <w:r>
-        <w:rPr>
-          <w:lang w:val="en-US"/>
-        </w:rPr>
-        <w:t>y other week to coordinate our work. We demonstrate below what we have done so far, what we are doing now and what remains to be done as well as what we decided that we will not do.</w:t>
+        <w:t xml:space="preserve"> and the final presentation and demo. That is not enough time because in June we have our final exams, that is why </w:t>
+      </w:r>
+      <w:r>
+        <w:rPr>
+          <w:lang w:val="en-US"/>
+        </w:rPr>
+        <w:t>we</w:t>
+      </w:r>
+      <w:r>
+        <w:rPr>
+          <w:lang w:val="en-US"/>
+        </w:rPr>
+        <w:t xml:space="preserve"> are asking for a deadline extension (Please!!). At this point we have made all the initial configuration and setting for our system and began its implementation. We have set up a list of tasks for every member to do and we are working on them. We have a skype meeting every other week to coordinate our work. We demonstrate below what we have done so far, what we are doing now and what remains to be done as well as what we decided that we will not do.</w:t>
       </w:r>
     </w:p>
     <w:p>
@@ -269,7 +243,21 @@
             <w:rStyle w:val="Hyperlink"/>
             <w:lang w:val="en-US"/>
           </w:rPr>
-          <w:t>http://52.17.140.15:8080/</w:t>
+          <w:t>http://52.17.140</w:t>
+        </w:r>
+        <w:r>
+          <w:rPr>
+            <w:rStyle w:val="Hyperlink"/>
+            <w:lang w:val="en-US"/>
+          </w:rPr>
+          <w:t>.</w:t>
+        </w:r>
+        <w:r>
+          <w:rPr>
+            <w:rStyle w:val="Hyperlink"/>
+            <w:lang w:val="en-US"/>
+          </w:rPr>
+          <w:t>15:8080/</w:t>
         </w:r>
       </w:hyperlink>
       <w:r>
@@ -346,7 +334,27 @@
             <w:szCs w:val="21"/>
             <w:lang w:val="en-US"/>
           </w:rPr>
-          <w:t>http://ds-di-180488603.eu-west-1.elb.amazonaws.com:8080/</w:t>
+          <w:t>http://ds-di-180488603.eu-w</w:t>
+        </w:r>
+        <w:r>
+          <w:rPr>
+            <w:rStyle w:val="Hyperlink"/>
+            <w:rFonts w:ascii="Arial" w:hAnsi="Arial" w:cs="Arial"/>
+            <w:sz w:val="21"/>
+            <w:szCs w:val="21"/>
+            <w:lang w:val="en-US"/>
+          </w:rPr>
+          <w:t>e</w:t>
+        </w:r>
+        <w:r>
+          <w:rPr>
+            <w:rStyle w:val="Hyperlink"/>
+            <w:rFonts w:ascii="Arial" w:hAnsi="Arial" w:cs="Arial"/>
+            <w:sz w:val="21"/>
+            <w:szCs w:val="21"/>
+            <w:lang w:val="en-US"/>
+          </w:rPr>
+          <w:t>st-1.elb.amazonaws.com:8080/</w:t>
         </w:r>
       </w:hyperlink>
       <w:r>
@@ -454,7 +462,21 @@
             <w:rStyle w:val="Hyperlink"/>
             <w:lang w:val="en-US"/>
           </w:rPr>
-          <w:t>https://ds-di-180488603.eu-west-1.elb.amazonaws.com:8443/</w:t>
+          <w:t>https://ds-di-18048</w:t>
+        </w:r>
+        <w:r>
+          <w:rPr>
+            <w:rStyle w:val="Hyperlink"/>
+            <w:lang w:val="en-US"/>
+          </w:rPr>
+          <w:t>8</w:t>
+        </w:r>
+        <w:r>
+          <w:rPr>
+            <w:rStyle w:val="Hyperlink"/>
+            <w:lang w:val="en-US"/>
+          </w:rPr>
+          <w:t>603.eu-west-1.elb.amazonaws.com:8443/</w:t>
         </w:r>
       </w:hyperlink>
       <w:r>
@@ -787,7 +809,23 @@
             <w:rStyle w:val="Hyperlink"/>
             <w:lang w:val="en-US"/>
           </w:rPr>
-          <w:t>https://github.com/std08010/ds2015</w:t>
+          <w:t>https://github.com/std080</w:t>
+        </w:r>
+        <w:bookmarkStart w:id="0" w:name="_GoBack"/>
+        <w:bookmarkEnd w:id="0"/>
+        <w:r>
+          <w:rPr>
+            <w:rStyle w:val="Hyperlink"/>
+            <w:lang w:val="en-US"/>
+          </w:rPr>
+          <w:t>1</w:t>
+        </w:r>
+        <w:r>
+          <w:rPr>
+            <w:rStyle w:val="Hyperlink"/>
+            <w:lang w:val="en-US"/>
+          </w:rPr>
+          <w:t>0/ds2015</w:t>
         </w:r>
       </w:hyperlink>
       <w:r>
@@ -2493,7 +2531,7 @@
 </file>
 
 <file path=customXml/itemProps1.xml><?xml version="1.0" encoding="utf-8"?>
-<ds:datastoreItem xmlns:ds="http://schemas.openxmlformats.org/officeDocument/2006/customXml" ds:itemID="{838BD0AD-162E-44ED-A4A0-C8E7294B1D0F}">
+<ds:datastoreItem xmlns:ds="http://schemas.openxmlformats.org/officeDocument/2006/customXml" ds:itemID="{B6DDE133-3E93-4C51-A090-5769D35A3F3B}">
   <ds:schemaRefs>
     <ds:schemaRef ds:uri="http://schemas.openxmlformats.org/officeDocument/2006/bibliography"/>
   </ds:schemaRefs>

</xml_diff>